<commit_message>
Upload Resume pdf file
</commit_message>
<xml_diff>
--- a/Resume.docx
+++ b/Resume.docx
@@ -1,6 +1,6 @@
 
 <file path=word/document.xml><?xml version="1.0" encoding="utf-8"?>
-<w:document xmlns:wpc="http://schemas.microsoft.com/office/word/2010/wordprocessingCanvas" xmlns:cx="http://schemas.microsoft.com/office/drawing/2014/chartex" xmlns:cx1="http://schemas.microsoft.com/office/drawing/2015/9/8/chartex" xmlns:cx2="http://schemas.microsoft.com/office/drawing/2015/10/21/chartex" xmlns:cx3="http://schemas.microsoft.com/office/drawing/2016/5/9/chartex" xmlns:cx4="http://schemas.microsoft.com/office/drawing/2016/5/10/chartex" xmlns:cx5="http://schemas.microsoft.com/office/drawing/2016/5/11/chartex" xmlns:cx6="http://schemas.microsoft.com/office/drawing/2016/5/12/chartex" xmlns:cx7="http://schemas.microsoft.com/office/drawing/2016/5/13/chartex" xmlns:cx8="http://schemas.microsoft.com/office/drawing/2016/5/14/chartex" xmlns:mc="http://schemas.openxmlformats.org/markup-compatibility/2006" xmlns:aink="http://schemas.microsoft.com/office/drawing/2016/ink" xmlns:am3d="http://schemas.microsoft.com/office/drawing/2017/model3d" xmlns:o="urn:schemas-microsoft-com:office:office" xmlns:oel="http://schemas.microsoft.com/office/2019/extlst" xmlns:r="http://schemas.openxmlformats.org/officeDocument/2006/relationships" xmlns:m="http://schemas.openxmlformats.org/officeDocument/2006/math" xmlns:v="urn:schemas-microsoft-com:vml" xmlns:wp14="http://schemas.microsoft.com/office/word/2010/wordprocessingDrawing" xmlns:wp="http://schemas.openxmlformats.org/drawingml/2006/wordprocessingDrawing" xmlns:w10="urn:schemas-microsoft-com:office:word" xmlns:w="http://schemas.openxmlformats.org/wordprocessingml/2006/main" xmlns:w14="http://schemas.microsoft.com/office/word/2010/wordml" xmlns:w15="http://schemas.microsoft.com/office/word/2012/wordml" xmlns:w16cex="http://schemas.microsoft.com/office/word/2018/wordml/cex" xmlns:w16cid="http://schemas.microsoft.com/office/word/2016/wordml/cid" xmlns:w16="http://schemas.microsoft.com/office/word/2018/wordml" xmlns:w16du="http://schemas.microsoft.com/office/word/2023/wordml/word16du" xmlns:w16sdtdh="http://schemas.microsoft.com/office/word/2020/wordml/sdtdatahash" xmlns:w16se="http://schemas.microsoft.com/office/word/2015/wordml/symex" xmlns:wpg="http://schemas.microsoft.com/office/word/2010/wordprocessingGroup" xmlns:wpi="http://schemas.microsoft.com/office/word/2010/wordprocessingInk" xmlns:wne="http://schemas.microsoft.com/office/word/2006/wordml" xmlns:wps="http://schemas.microsoft.com/office/word/2010/wordprocessingShape" mc:Ignorable="w14 w15 w16se w16cid w16 w16cex w16sdtdh w16du wp14">
+<w:document xmlns:wpc="http://schemas.microsoft.com/office/word/2010/wordprocessingCanvas" xmlns:cx="http://schemas.microsoft.com/office/drawing/2014/chartex" xmlns:cx1="http://schemas.microsoft.com/office/drawing/2015/9/8/chartex" xmlns:cx2="http://schemas.microsoft.com/office/drawing/2015/10/21/chartex" xmlns:cx3="http://schemas.microsoft.com/office/drawing/2016/5/9/chartex" xmlns:cx4="http://schemas.microsoft.com/office/drawing/2016/5/10/chartex" xmlns:cx5="http://schemas.microsoft.com/office/drawing/2016/5/11/chartex" xmlns:cx6="http://schemas.microsoft.com/office/drawing/2016/5/12/chartex" xmlns:cx7="http://schemas.microsoft.com/office/drawing/2016/5/13/chartex" xmlns:cx8="http://schemas.microsoft.com/office/drawing/2016/5/14/chartex" xmlns:mc="http://schemas.openxmlformats.org/markup-compatibility/2006" xmlns:aink="http://schemas.microsoft.com/office/drawing/2016/ink" xmlns:am3d="http://schemas.microsoft.com/office/drawing/2017/model3d" xmlns:o="urn:schemas-microsoft-com:office:office" xmlns:oel="http://schemas.microsoft.com/office/2019/extlst" xmlns:r="http://schemas.openxmlformats.org/officeDocument/2006/relationships" xmlns:m="http://schemas.openxmlformats.org/officeDocument/2006/math" xmlns:v="urn:schemas-microsoft-com:vml" xmlns:wp14="http://schemas.microsoft.com/office/word/2010/wordprocessingDrawing" xmlns:wp="http://schemas.openxmlformats.org/drawingml/2006/wordprocessingDrawing" xmlns:w10="urn:schemas-microsoft-com:office:word" xmlns:w="http://schemas.openxmlformats.org/wordprocessingml/2006/main" xmlns:w14="http://schemas.microsoft.com/office/word/2010/wordml" xmlns:w15="http://schemas.microsoft.com/office/word/2012/wordml" xmlns:w16cex="http://schemas.microsoft.com/office/word/2018/wordml/cex" xmlns:w16cid="http://schemas.microsoft.com/office/word/2016/wordml/cid" xmlns:w16="http://schemas.microsoft.com/office/word/2018/wordml" xmlns:w16du="http://schemas.microsoft.com/office/word/2023/wordml/word16du" xmlns:w16sdtdh="http://schemas.microsoft.com/office/word/2020/wordml/sdtdatahash" xmlns:w16sdtfl="http://schemas.microsoft.com/office/word/2024/wordml/sdtformatlock" xmlns:w16se="http://schemas.microsoft.com/office/word/2015/wordml/symex" xmlns:wpg="http://schemas.microsoft.com/office/word/2010/wordprocessingGroup" xmlns:wpi="http://schemas.microsoft.com/office/word/2010/wordprocessingInk" xmlns:wne="http://schemas.microsoft.com/office/word/2006/wordml" xmlns:wps="http://schemas.microsoft.com/office/word/2010/wordprocessingShape" mc:Ignorable="w14 w15 w16se w16cid w16 w16cex w16sdtdh w16sdtfl w16du wp14">
   <w:body>
     <w:p>
       <w:pPr>
@@ -60,7 +60,31 @@
           <w:sz w:val="24"/>
           <w:szCs w:val="24"/>
         </w:rPr>
-        <w:t>City, State ZIP: Zefta, Gharbia 31611</w:t>
+        <w:t xml:space="preserve">City, State ZIP: </w:t>
+      </w:r>
+      <w:proofErr w:type="spellStart"/>
+      <w:r>
+        <w:rPr>
+          <w:rStyle w:val="None"/>
+          <w:rFonts w:ascii="Times New Roman" w:hAnsi="Times New Roman"/>
+          <w:i/>
+          <w:iCs/>
+          <w:sz w:val="24"/>
+          <w:szCs w:val="24"/>
+        </w:rPr>
+        <w:t>Zefta</w:t>
+      </w:r>
+      <w:proofErr w:type="spellEnd"/>
+      <w:r>
+        <w:rPr>
+          <w:rStyle w:val="None"/>
+          <w:rFonts w:ascii="Times New Roman" w:hAnsi="Times New Roman"/>
+          <w:i/>
+          <w:iCs/>
+          <w:sz w:val="24"/>
+          <w:szCs w:val="24"/>
+        </w:rPr>
+        <w:t>, Gharbia 31611</w:t>
       </w:r>
     </w:p>
     <w:p>
@@ -388,7 +412,27 @@
           <w:i/>
           <w:iCs/>
         </w:rPr>
-        <w:t xml:space="preserve"> / Olspark Company, </w:t>
+        <w:t xml:space="preserve"> / </w:t>
+      </w:r>
+      <w:proofErr w:type="spellStart"/>
+      <w:r>
+        <w:rPr>
+          <w:rStyle w:val="None"/>
+          <w:rFonts w:ascii="Times New Roman" w:hAnsi="Times New Roman"/>
+          <w:i/>
+          <w:iCs/>
+        </w:rPr>
+        <w:t>Olspark</w:t>
+      </w:r>
+      <w:proofErr w:type="spellEnd"/>
+      <w:r>
+        <w:rPr>
+          <w:rStyle w:val="None"/>
+          <w:rFonts w:ascii="Times New Roman" w:hAnsi="Times New Roman"/>
+          <w:i/>
+          <w:iCs/>
+        </w:rPr>
+        <w:t xml:space="preserve"> Company, </w:t>
       </w:r>
       <w:r>
         <w:rPr>
@@ -522,7 +566,6 @@
           <w:b/>
           <w:bCs/>
           <w:spacing w:val="-1"/>
-          <w:lang w:val="de-DE"/>
         </w:rPr>
       </w:pPr>
       <w:r>
@@ -532,7 +575,6 @@
           <w:b/>
           <w:bCs/>
           <w:spacing w:val="-1"/>
-          <w:lang w:val="de-DE"/>
         </w:rPr>
         <w:t>Projects</w:t>
       </w:r>
@@ -573,6 +615,7 @@
         </w:rPr>
         <w:tab/>
       </w:r>
+      <w:proofErr w:type="spellStart"/>
       <w:r>
         <w:rPr>
           <w:rStyle w:val="None"/>
@@ -582,6 +625,7 @@
         </w:rPr>
         <w:t>DecoStyle</w:t>
       </w:r>
+      <w:proofErr w:type="spellEnd"/>
       <w:r>
         <w:rPr>
           <w:rStyle w:val="None"/>
@@ -747,7 +791,7 @@
 </file>
 
 <file path=word/endnotes.xml><?xml version="1.0" encoding="utf-8"?>
-<w:endnotes xmlns:wpc="http://schemas.microsoft.com/office/word/2010/wordprocessingCanvas" xmlns:cx="http://schemas.microsoft.com/office/drawing/2014/chartex" xmlns:cx1="http://schemas.microsoft.com/office/drawing/2015/9/8/chartex" xmlns:cx2="http://schemas.microsoft.com/office/drawing/2015/10/21/chartex" xmlns:cx3="http://schemas.microsoft.com/office/drawing/2016/5/9/chartex" xmlns:cx4="http://schemas.microsoft.com/office/drawing/2016/5/10/chartex" xmlns:cx5="http://schemas.microsoft.com/office/drawing/2016/5/11/chartex" xmlns:cx6="http://schemas.microsoft.com/office/drawing/2016/5/12/chartex" xmlns:cx7="http://schemas.microsoft.com/office/drawing/2016/5/13/chartex" xmlns:cx8="http://schemas.microsoft.com/office/drawing/2016/5/14/chartex" xmlns:mc="http://schemas.openxmlformats.org/markup-compatibility/2006" xmlns:aink="http://schemas.microsoft.com/office/drawing/2016/ink" xmlns:am3d="http://schemas.microsoft.com/office/drawing/2017/model3d" xmlns:o="urn:schemas-microsoft-com:office:office" xmlns:oel="http://schemas.microsoft.com/office/2019/extlst" xmlns:r="http://schemas.openxmlformats.org/officeDocument/2006/relationships" xmlns:m="http://schemas.openxmlformats.org/officeDocument/2006/math" xmlns:v="urn:schemas-microsoft-com:vml" xmlns:wp14="http://schemas.microsoft.com/office/word/2010/wordprocessingDrawing" xmlns:wp="http://schemas.openxmlformats.org/drawingml/2006/wordprocessingDrawing" xmlns:w10="urn:schemas-microsoft-com:office:word" xmlns:w="http://schemas.openxmlformats.org/wordprocessingml/2006/main" xmlns:w14="http://schemas.microsoft.com/office/word/2010/wordml" xmlns:w15="http://schemas.microsoft.com/office/word/2012/wordml" xmlns:w16cex="http://schemas.microsoft.com/office/word/2018/wordml/cex" xmlns:w16cid="http://schemas.microsoft.com/office/word/2016/wordml/cid" xmlns:w16="http://schemas.microsoft.com/office/word/2018/wordml" xmlns:w16du="http://schemas.microsoft.com/office/word/2023/wordml/word16du" xmlns:w16sdtdh="http://schemas.microsoft.com/office/word/2020/wordml/sdtdatahash" xmlns:w16se="http://schemas.microsoft.com/office/word/2015/wordml/symex" xmlns:wpg="http://schemas.microsoft.com/office/word/2010/wordprocessingGroup" xmlns:wpi="http://schemas.microsoft.com/office/word/2010/wordprocessingInk" xmlns:wne="http://schemas.microsoft.com/office/word/2006/wordml" xmlns:wps="http://schemas.microsoft.com/office/word/2010/wordprocessingShape" mc:Ignorable="w14 w15 w16se w16cid w16 w16cex w16sdtdh w16du wp14">
+<w:endnotes xmlns:wpc="http://schemas.microsoft.com/office/word/2010/wordprocessingCanvas" xmlns:cx="http://schemas.microsoft.com/office/drawing/2014/chartex" xmlns:cx1="http://schemas.microsoft.com/office/drawing/2015/9/8/chartex" xmlns:cx2="http://schemas.microsoft.com/office/drawing/2015/10/21/chartex" xmlns:cx3="http://schemas.microsoft.com/office/drawing/2016/5/9/chartex" xmlns:cx4="http://schemas.microsoft.com/office/drawing/2016/5/10/chartex" xmlns:cx5="http://schemas.microsoft.com/office/drawing/2016/5/11/chartex" xmlns:cx6="http://schemas.microsoft.com/office/drawing/2016/5/12/chartex" xmlns:cx7="http://schemas.microsoft.com/office/drawing/2016/5/13/chartex" xmlns:cx8="http://schemas.microsoft.com/office/drawing/2016/5/14/chartex" xmlns:mc="http://schemas.openxmlformats.org/markup-compatibility/2006" xmlns:aink="http://schemas.microsoft.com/office/drawing/2016/ink" xmlns:am3d="http://schemas.microsoft.com/office/drawing/2017/model3d" xmlns:o="urn:schemas-microsoft-com:office:office" xmlns:oel="http://schemas.microsoft.com/office/2019/extlst" xmlns:r="http://schemas.openxmlformats.org/officeDocument/2006/relationships" xmlns:m="http://schemas.openxmlformats.org/officeDocument/2006/math" xmlns:v="urn:schemas-microsoft-com:vml" xmlns:wp14="http://schemas.microsoft.com/office/word/2010/wordprocessingDrawing" xmlns:wp="http://schemas.openxmlformats.org/drawingml/2006/wordprocessingDrawing" xmlns:w10="urn:schemas-microsoft-com:office:word" xmlns:w="http://schemas.openxmlformats.org/wordprocessingml/2006/main" xmlns:w14="http://schemas.microsoft.com/office/word/2010/wordml" xmlns:w15="http://schemas.microsoft.com/office/word/2012/wordml" xmlns:w16cex="http://schemas.microsoft.com/office/word/2018/wordml/cex" xmlns:w16cid="http://schemas.microsoft.com/office/word/2016/wordml/cid" xmlns:w16="http://schemas.microsoft.com/office/word/2018/wordml" xmlns:w16du="http://schemas.microsoft.com/office/word/2023/wordml/word16du" xmlns:w16sdtdh="http://schemas.microsoft.com/office/word/2020/wordml/sdtdatahash" xmlns:w16sdtfl="http://schemas.microsoft.com/office/word/2024/wordml/sdtformatlock" xmlns:w16se="http://schemas.microsoft.com/office/word/2015/wordml/symex" xmlns:wpg="http://schemas.microsoft.com/office/word/2010/wordprocessingGroup" xmlns:wpi="http://schemas.microsoft.com/office/word/2010/wordprocessingInk" xmlns:wne="http://schemas.microsoft.com/office/word/2006/wordml" xmlns:wps="http://schemas.microsoft.com/office/word/2010/wordprocessingShape" mc:Ignorable="w14 w15 w16se w16cid w16 w16cex w16sdtdh w16sdtfl w16du wp14">
   <w:endnote w:type="separator" w:id="-1">
     <w:p>
       <w:r>
@@ -766,7 +810,7 @@
 </file>
 
 <file path=word/footer1.xml><?xml version="1.0" encoding="utf-8"?>
-<w:ftr xmlns:wpc="http://schemas.microsoft.com/office/word/2010/wordprocessingCanvas" xmlns:cx="http://schemas.microsoft.com/office/drawing/2014/chartex" xmlns:cx1="http://schemas.microsoft.com/office/drawing/2015/9/8/chartex" xmlns:cx2="http://schemas.microsoft.com/office/drawing/2015/10/21/chartex" xmlns:cx3="http://schemas.microsoft.com/office/drawing/2016/5/9/chartex" xmlns:cx4="http://schemas.microsoft.com/office/drawing/2016/5/10/chartex" xmlns:cx5="http://schemas.microsoft.com/office/drawing/2016/5/11/chartex" xmlns:cx6="http://schemas.microsoft.com/office/drawing/2016/5/12/chartex" xmlns:cx7="http://schemas.microsoft.com/office/drawing/2016/5/13/chartex" xmlns:cx8="http://schemas.microsoft.com/office/drawing/2016/5/14/chartex" xmlns:mc="http://schemas.openxmlformats.org/markup-compatibility/2006" xmlns:aink="http://schemas.microsoft.com/office/drawing/2016/ink" xmlns:am3d="http://schemas.microsoft.com/office/drawing/2017/model3d" xmlns:o="urn:schemas-microsoft-com:office:office" xmlns:oel="http://schemas.microsoft.com/office/2019/extlst" xmlns:r="http://schemas.openxmlformats.org/officeDocument/2006/relationships" xmlns:m="http://schemas.openxmlformats.org/officeDocument/2006/math" xmlns:v="urn:schemas-microsoft-com:vml" xmlns:wp14="http://schemas.microsoft.com/office/word/2010/wordprocessingDrawing" xmlns:wp="http://schemas.openxmlformats.org/drawingml/2006/wordprocessingDrawing" xmlns:w10="urn:schemas-microsoft-com:office:word" xmlns:w="http://schemas.openxmlformats.org/wordprocessingml/2006/main" xmlns:w14="http://schemas.microsoft.com/office/word/2010/wordml" xmlns:w15="http://schemas.microsoft.com/office/word/2012/wordml" xmlns:w16cex="http://schemas.microsoft.com/office/word/2018/wordml/cex" xmlns:w16cid="http://schemas.microsoft.com/office/word/2016/wordml/cid" xmlns:w16="http://schemas.microsoft.com/office/word/2018/wordml" xmlns:w16du="http://schemas.microsoft.com/office/word/2023/wordml/word16du" xmlns:w16sdtdh="http://schemas.microsoft.com/office/word/2020/wordml/sdtdatahash" xmlns:w16se="http://schemas.microsoft.com/office/word/2015/wordml/symex" xmlns:wpg="http://schemas.microsoft.com/office/word/2010/wordprocessingGroup" xmlns:wpi="http://schemas.microsoft.com/office/word/2010/wordprocessingInk" xmlns:wne="http://schemas.microsoft.com/office/word/2006/wordml" xmlns:wps="http://schemas.microsoft.com/office/word/2010/wordprocessingShape" mc:Ignorable="w14 w15 w16se w16cid w16 w16cex w16sdtdh w16du wp14">
+<w:ftr xmlns:wpc="http://schemas.microsoft.com/office/word/2010/wordprocessingCanvas" xmlns:cx="http://schemas.microsoft.com/office/drawing/2014/chartex" xmlns:cx1="http://schemas.microsoft.com/office/drawing/2015/9/8/chartex" xmlns:cx2="http://schemas.microsoft.com/office/drawing/2015/10/21/chartex" xmlns:cx3="http://schemas.microsoft.com/office/drawing/2016/5/9/chartex" xmlns:cx4="http://schemas.microsoft.com/office/drawing/2016/5/10/chartex" xmlns:cx5="http://schemas.microsoft.com/office/drawing/2016/5/11/chartex" xmlns:cx6="http://schemas.microsoft.com/office/drawing/2016/5/12/chartex" xmlns:cx7="http://schemas.microsoft.com/office/drawing/2016/5/13/chartex" xmlns:cx8="http://schemas.microsoft.com/office/drawing/2016/5/14/chartex" xmlns:mc="http://schemas.openxmlformats.org/markup-compatibility/2006" xmlns:aink="http://schemas.microsoft.com/office/drawing/2016/ink" xmlns:am3d="http://schemas.microsoft.com/office/drawing/2017/model3d" xmlns:o="urn:schemas-microsoft-com:office:office" xmlns:oel="http://schemas.microsoft.com/office/2019/extlst" xmlns:r="http://schemas.openxmlformats.org/officeDocument/2006/relationships" xmlns:m="http://schemas.openxmlformats.org/officeDocument/2006/math" xmlns:v="urn:schemas-microsoft-com:vml" xmlns:wp14="http://schemas.microsoft.com/office/word/2010/wordprocessingDrawing" xmlns:wp="http://schemas.openxmlformats.org/drawingml/2006/wordprocessingDrawing" xmlns:w10="urn:schemas-microsoft-com:office:word" xmlns:w="http://schemas.openxmlformats.org/wordprocessingml/2006/main" xmlns:w14="http://schemas.microsoft.com/office/word/2010/wordml" xmlns:w15="http://schemas.microsoft.com/office/word/2012/wordml" xmlns:w16cex="http://schemas.microsoft.com/office/word/2018/wordml/cex" xmlns:w16cid="http://schemas.microsoft.com/office/word/2016/wordml/cid" xmlns:w16="http://schemas.microsoft.com/office/word/2018/wordml" xmlns:w16du="http://schemas.microsoft.com/office/word/2023/wordml/word16du" xmlns:w16sdtdh="http://schemas.microsoft.com/office/word/2020/wordml/sdtdatahash" xmlns:w16sdtfl="http://schemas.microsoft.com/office/word/2024/wordml/sdtformatlock" xmlns:w16se="http://schemas.microsoft.com/office/word/2015/wordml/symex" xmlns:wpg="http://schemas.microsoft.com/office/word/2010/wordprocessingGroup" xmlns:wpi="http://schemas.microsoft.com/office/word/2010/wordprocessingInk" xmlns:wne="http://schemas.microsoft.com/office/word/2006/wordml" xmlns:wps="http://schemas.microsoft.com/office/word/2010/wordprocessingShape" mc:Ignorable="w14 w15 w16se w16cid w16 w16cex w16sdtdh w16sdtfl w16du wp14">
   <w:p>
     <w:pPr>
       <w:pStyle w:val="HeaderFooter"/>
@@ -776,7 +820,7 @@
 </file>
 
 <file path=word/footnotes.xml><?xml version="1.0" encoding="utf-8"?>
-<w:footnotes xmlns:wpc="http://schemas.microsoft.com/office/word/2010/wordprocessingCanvas" xmlns:cx="http://schemas.microsoft.com/office/drawing/2014/chartex" xmlns:cx1="http://schemas.microsoft.com/office/drawing/2015/9/8/chartex" xmlns:cx2="http://schemas.microsoft.com/office/drawing/2015/10/21/chartex" xmlns:cx3="http://schemas.microsoft.com/office/drawing/2016/5/9/chartex" xmlns:cx4="http://schemas.microsoft.com/office/drawing/2016/5/10/chartex" xmlns:cx5="http://schemas.microsoft.com/office/drawing/2016/5/11/chartex" xmlns:cx6="http://schemas.microsoft.com/office/drawing/2016/5/12/chartex" xmlns:cx7="http://schemas.microsoft.com/office/drawing/2016/5/13/chartex" xmlns:cx8="http://schemas.microsoft.com/office/drawing/2016/5/14/chartex" xmlns:mc="http://schemas.openxmlformats.org/markup-compatibility/2006" xmlns:aink="http://schemas.microsoft.com/office/drawing/2016/ink" xmlns:am3d="http://schemas.microsoft.com/office/drawing/2017/model3d" xmlns:o="urn:schemas-microsoft-com:office:office" xmlns:oel="http://schemas.microsoft.com/office/2019/extlst" xmlns:r="http://schemas.openxmlformats.org/officeDocument/2006/relationships" xmlns:m="http://schemas.openxmlformats.org/officeDocument/2006/math" xmlns:v="urn:schemas-microsoft-com:vml" xmlns:wp14="http://schemas.microsoft.com/office/word/2010/wordprocessingDrawing" xmlns:wp="http://schemas.openxmlformats.org/drawingml/2006/wordprocessingDrawing" xmlns:w10="urn:schemas-microsoft-com:office:word" xmlns:w="http://schemas.openxmlformats.org/wordprocessingml/2006/main" xmlns:w14="http://schemas.microsoft.com/office/word/2010/wordml" xmlns:w15="http://schemas.microsoft.com/office/word/2012/wordml" xmlns:w16cex="http://schemas.microsoft.com/office/word/2018/wordml/cex" xmlns:w16cid="http://schemas.microsoft.com/office/word/2016/wordml/cid" xmlns:w16="http://schemas.microsoft.com/office/word/2018/wordml" xmlns:w16du="http://schemas.microsoft.com/office/word/2023/wordml/word16du" xmlns:w16sdtdh="http://schemas.microsoft.com/office/word/2020/wordml/sdtdatahash" xmlns:w16se="http://schemas.microsoft.com/office/word/2015/wordml/symex" xmlns:wpg="http://schemas.microsoft.com/office/word/2010/wordprocessingGroup" xmlns:wpi="http://schemas.microsoft.com/office/word/2010/wordprocessingInk" xmlns:wne="http://schemas.microsoft.com/office/word/2006/wordml" xmlns:wps="http://schemas.microsoft.com/office/word/2010/wordprocessingShape" mc:Ignorable="w14 w15 w16se w16cid w16 w16cex w16sdtdh w16du wp14">
+<w:footnotes xmlns:wpc="http://schemas.microsoft.com/office/word/2010/wordprocessingCanvas" xmlns:cx="http://schemas.microsoft.com/office/drawing/2014/chartex" xmlns:cx1="http://schemas.microsoft.com/office/drawing/2015/9/8/chartex" xmlns:cx2="http://schemas.microsoft.com/office/drawing/2015/10/21/chartex" xmlns:cx3="http://schemas.microsoft.com/office/drawing/2016/5/9/chartex" xmlns:cx4="http://schemas.microsoft.com/office/drawing/2016/5/10/chartex" xmlns:cx5="http://schemas.microsoft.com/office/drawing/2016/5/11/chartex" xmlns:cx6="http://schemas.microsoft.com/office/drawing/2016/5/12/chartex" xmlns:cx7="http://schemas.microsoft.com/office/drawing/2016/5/13/chartex" xmlns:cx8="http://schemas.microsoft.com/office/drawing/2016/5/14/chartex" xmlns:mc="http://schemas.openxmlformats.org/markup-compatibility/2006" xmlns:aink="http://schemas.microsoft.com/office/drawing/2016/ink" xmlns:am3d="http://schemas.microsoft.com/office/drawing/2017/model3d" xmlns:o="urn:schemas-microsoft-com:office:office" xmlns:oel="http://schemas.microsoft.com/office/2019/extlst" xmlns:r="http://schemas.openxmlformats.org/officeDocument/2006/relationships" xmlns:m="http://schemas.openxmlformats.org/officeDocument/2006/math" xmlns:v="urn:schemas-microsoft-com:vml" xmlns:wp14="http://schemas.microsoft.com/office/word/2010/wordprocessingDrawing" xmlns:wp="http://schemas.openxmlformats.org/drawingml/2006/wordprocessingDrawing" xmlns:w10="urn:schemas-microsoft-com:office:word" xmlns:w="http://schemas.openxmlformats.org/wordprocessingml/2006/main" xmlns:w14="http://schemas.microsoft.com/office/word/2010/wordml" xmlns:w15="http://schemas.microsoft.com/office/word/2012/wordml" xmlns:w16cex="http://schemas.microsoft.com/office/word/2018/wordml/cex" xmlns:w16cid="http://schemas.microsoft.com/office/word/2016/wordml/cid" xmlns:w16="http://schemas.microsoft.com/office/word/2018/wordml" xmlns:w16du="http://schemas.microsoft.com/office/word/2023/wordml/word16du" xmlns:w16sdtdh="http://schemas.microsoft.com/office/word/2020/wordml/sdtdatahash" xmlns:w16sdtfl="http://schemas.microsoft.com/office/word/2024/wordml/sdtformatlock" xmlns:w16se="http://schemas.microsoft.com/office/word/2015/wordml/symex" xmlns:wpg="http://schemas.microsoft.com/office/word/2010/wordprocessingGroup" xmlns:wpi="http://schemas.microsoft.com/office/word/2010/wordprocessingInk" xmlns:wne="http://schemas.microsoft.com/office/word/2006/wordml" xmlns:wps="http://schemas.microsoft.com/office/word/2010/wordprocessingShape" mc:Ignorable="w14 w15 w16se w16cid w16 w16cex w16sdtdh w16sdtfl w16du wp14">
   <w:footnote w:type="separator" w:id="-1">
     <w:p>
       <w:r>
@@ -795,7 +839,7 @@
 </file>
 
 <file path=word/header1.xml><?xml version="1.0" encoding="utf-8"?>
-<w:hdr xmlns:wpc="http://schemas.microsoft.com/office/word/2010/wordprocessingCanvas" xmlns:cx="http://schemas.microsoft.com/office/drawing/2014/chartex" xmlns:cx1="http://schemas.microsoft.com/office/drawing/2015/9/8/chartex" xmlns:cx2="http://schemas.microsoft.com/office/drawing/2015/10/21/chartex" xmlns:cx3="http://schemas.microsoft.com/office/drawing/2016/5/9/chartex" xmlns:cx4="http://schemas.microsoft.com/office/drawing/2016/5/10/chartex" xmlns:cx5="http://schemas.microsoft.com/office/drawing/2016/5/11/chartex" xmlns:cx6="http://schemas.microsoft.com/office/drawing/2016/5/12/chartex" xmlns:cx7="http://schemas.microsoft.com/office/drawing/2016/5/13/chartex" xmlns:cx8="http://schemas.microsoft.com/office/drawing/2016/5/14/chartex" xmlns:mc="http://schemas.openxmlformats.org/markup-compatibility/2006" xmlns:aink="http://schemas.microsoft.com/office/drawing/2016/ink" xmlns:am3d="http://schemas.microsoft.com/office/drawing/2017/model3d" xmlns:o="urn:schemas-microsoft-com:office:office" xmlns:oel="http://schemas.microsoft.com/office/2019/extlst" xmlns:r="http://schemas.openxmlformats.org/officeDocument/2006/relationships" xmlns:m="http://schemas.openxmlformats.org/officeDocument/2006/math" xmlns:v="urn:schemas-microsoft-com:vml" xmlns:wp14="http://schemas.microsoft.com/office/word/2010/wordprocessingDrawing" xmlns:wp="http://schemas.openxmlformats.org/drawingml/2006/wordprocessingDrawing" xmlns:w10="urn:schemas-microsoft-com:office:word" xmlns:w="http://schemas.openxmlformats.org/wordprocessingml/2006/main" xmlns:w14="http://schemas.microsoft.com/office/word/2010/wordml" xmlns:w15="http://schemas.microsoft.com/office/word/2012/wordml" xmlns:w16cex="http://schemas.microsoft.com/office/word/2018/wordml/cex" xmlns:w16cid="http://schemas.microsoft.com/office/word/2016/wordml/cid" xmlns:w16="http://schemas.microsoft.com/office/word/2018/wordml" xmlns:w16du="http://schemas.microsoft.com/office/word/2023/wordml/word16du" xmlns:w16sdtdh="http://schemas.microsoft.com/office/word/2020/wordml/sdtdatahash" xmlns:w16se="http://schemas.microsoft.com/office/word/2015/wordml/symex" xmlns:wpg="http://schemas.microsoft.com/office/word/2010/wordprocessingGroup" xmlns:wpi="http://schemas.microsoft.com/office/word/2010/wordprocessingInk" xmlns:wne="http://schemas.microsoft.com/office/word/2006/wordml" xmlns:wps="http://schemas.microsoft.com/office/word/2010/wordprocessingShape" mc:Ignorable="w14 w15 w16se w16cid w16 w16cex w16sdtdh w16du wp14">
+<w:hdr xmlns:wpc="http://schemas.microsoft.com/office/word/2010/wordprocessingCanvas" xmlns:cx="http://schemas.microsoft.com/office/drawing/2014/chartex" xmlns:cx1="http://schemas.microsoft.com/office/drawing/2015/9/8/chartex" xmlns:cx2="http://schemas.microsoft.com/office/drawing/2015/10/21/chartex" xmlns:cx3="http://schemas.microsoft.com/office/drawing/2016/5/9/chartex" xmlns:cx4="http://schemas.microsoft.com/office/drawing/2016/5/10/chartex" xmlns:cx5="http://schemas.microsoft.com/office/drawing/2016/5/11/chartex" xmlns:cx6="http://schemas.microsoft.com/office/drawing/2016/5/12/chartex" xmlns:cx7="http://schemas.microsoft.com/office/drawing/2016/5/13/chartex" xmlns:cx8="http://schemas.microsoft.com/office/drawing/2016/5/14/chartex" xmlns:mc="http://schemas.openxmlformats.org/markup-compatibility/2006" xmlns:aink="http://schemas.microsoft.com/office/drawing/2016/ink" xmlns:am3d="http://schemas.microsoft.com/office/drawing/2017/model3d" xmlns:o="urn:schemas-microsoft-com:office:office" xmlns:oel="http://schemas.microsoft.com/office/2019/extlst" xmlns:r="http://schemas.openxmlformats.org/officeDocument/2006/relationships" xmlns:m="http://schemas.openxmlformats.org/officeDocument/2006/math" xmlns:v="urn:schemas-microsoft-com:vml" xmlns:wp14="http://schemas.microsoft.com/office/word/2010/wordprocessingDrawing" xmlns:wp="http://schemas.openxmlformats.org/drawingml/2006/wordprocessingDrawing" xmlns:w10="urn:schemas-microsoft-com:office:word" xmlns:w="http://schemas.openxmlformats.org/wordprocessingml/2006/main" xmlns:w14="http://schemas.microsoft.com/office/word/2010/wordml" xmlns:w15="http://schemas.microsoft.com/office/word/2012/wordml" xmlns:w16cex="http://schemas.microsoft.com/office/word/2018/wordml/cex" xmlns:w16cid="http://schemas.microsoft.com/office/word/2016/wordml/cid" xmlns:w16="http://schemas.microsoft.com/office/word/2018/wordml" xmlns:w16du="http://schemas.microsoft.com/office/word/2023/wordml/word16du" xmlns:w16sdtdh="http://schemas.microsoft.com/office/word/2020/wordml/sdtdatahash" xmlns:w16sdtfl="http://schemas.microsoft.com/office/word/2024/wordml/sdtformatlock" xmlns:w16se="http://schemas.microsoft.com/office/word/2015/wordml/symex" xmlns:wpg="http://schemas.microsoft.com/office/word/2010/wordprocessingGroup" xmlns:wpi="http://schemas.microsoft.com/office/word/2010/wordprocessingInk" xmlns:wne="http://schemas.microsoft.com/office/word/2006/wordml" xmlns:wps="http://schemas.microsoft.com/office/word/2010/wordprocessingShape" mc:Ignorable="w14 w15 w16se w16cid w16 w16cex w16sdtdh w16sdtfl w16du wp14">
   <w:p>
     <w:pPr>
       <w:pStyle w:val="HeaderFooter"/>
@@ -805,7 +849,7 @@
 </file>
 
 <file path=word/numbering.xml><?xml version="1.0" encoding="utf-8"?>
-<w:numbering xmlns:wpc="http://schemas.microsoft.com/office/word/2010/wordprocessingCanvas" xmlns:cx="http://schemas.microsoft.com/office/drawing/2014/chartex" xmlns:cx1="http://schemas.microsoft.com/office/drawing/2015/9/8/chartex" xmlns:cx2="http://schemas.microsoft.com/office/drawing/2015/10/21/chartex" xmlns:cx3="http://schemas.microsoft.com/office/drawing/2016/5/9/chartex" xmlns:cx4="http://schemas.microsoft.com/office/drawing/2016/5/10/chartex" xmlns:cx5="http://schemas.microsoft.com/office/drawing/2016/5/11/chartex" xmlns:cx6="http://schemas.microsoft.com/office/drawing/2016/5/12/chartex" xmlns:cx7="http://schemas.microsoft.com/office/drawing/2016/5/13/chartex" xmlns:cx8="http://schemas.microsoft.com/office/drawing/2016/5/14/chartex" xmlns:mc="http://schemas.openxmlformats.org/markup-compatibility/2006" xmlns:aink="http://schemas.microsoft.com/office/drawing/2016/ink" xmlns:am3d="http://schemas.microsoft.com/office/drawing/2017/model3d" xmlns:o="urn:schemas-microsoft-com:office:office" xmlns:oel="http://schemas.microsoft.com/office/2019/extlst" xmlns:r="http://schemas.openxmlformats.org/officeDocument/2006/relationships" xmlns:m="http://schemas.openxmlformats.org/officeDocument/2006/math" xmlns:v="urn:schemas-microsoft-com:vml" xmlns:wp14="http://schemas.microsoft.com/office/word/2010/wordprocessingDrawing" xmlns:wp="http://schemas.openxmlformats.org/drawingml/2006/wordprocessingDrawing" xmlns:w10="urn:schemas-microsoft-com:office:word" xmlns:w="http://schemas.openxmlformats.org/wordprocessingml/2006/main" xmlns:w14="http://schemas.microsoft.com/office/word/2010/wordml" xmlns:w15="http://schemas.microsoft.com/office/word/2012/wordml" xmlns:w16cex="http://schemas.microsoft.com/office/word/2018/wordml/cex" xmlns:w16cid="http://schemas.microsoft.com/office/word/2016/wordml/cid" xmlns:w16="http://schemas.microsoft.com/office/word/2018/wordml" xmlns:w16du="http://schemas.microsoft.com/office/word/2023/wordml/word16du" xmlns:w16sdtdh="http://schemas.microsoft.com/office/word/2020/wordml/sdtdatahash" xmlns:w16se="http://schemas.microsoft.com/office/word/2015/wordml/symex" xmlns:wpg="http://schemas.microsoft.com/office/word/2010/wordprocessingGroup" xmlns:wpi="http://schemas.microsoft.com/office/word/2010/wordprocessingInk" xmlns:wne="http://schemas.microsoft.com/office/word/2006/wordml" xmlns:wps="http://schemas.microsoft.com/office/word/2010/wordprocessingShape" mc:Ignorable="w14 w15 w16se w16cid w16 w16cex w16sdtdh w16du wp14">
+<w:numbering xmlns:wpc="http://schemas.microsoft.com/office/word/2010/wordprocessingCanvas" xmlns:cx="http://schemas.microsoft.com/office/drawing/2014/chartex" xmlns:cx1="http://schemas.microsoft.com/office/drawing/2015/9/8/chartex" xmlns:cx2="http://schemas.microsoft.com/office/drawing/2015/10/21/chartex" xmlns:cx3="http://schemas.microsoft.com/office/drawing/2016/5/9/chartex" xmlns:cx4="http://schemas.microsoft.com/office/drawing/2016/5/10/chartex" xmlns:cx5="http://schemas.microsoft.com/office/drawing/2016/5/11/chartex" xmlns:cx6="http://schemas.microsoft.com/office/drawing/2016/5/12/chartex" xmlns:cx7="http://schemas.microsoft.com/office/drawing/2016/5/13/chartex" xmlns:cx8="http://schemas.microsoft.com/office/drawing/2016/5/14/chartex" xmlns:mc="http://schemas.openxmlformats.org/markup-compatibility/2006" xmlns:aink="http://schemas.microsoft.com/office/drawing/2016/ink" xmlns:am3d="http://schemas.microsoft.com/office/drawing/2017/model3d" xmlns:o="urn:schemas-microsoft-com:office:office" xmlns:oel="http://schemas.microsoft.com/office/2019/extlst" xmlns:r="http://schemas.openxmlformats.org/officeDocument/2006/relationships" xmlns:m="http://schemas.openxmlformats.org/officeDocument/2006/math" xmlns:v="urn:schemas-microsoft-com:vml" xmlns:wp14="http://schemas.microsoft.com/office/word/2010/wordprocessingDrawing" xmlns:wp="http://schemas.openxmlformats.org/drawingml/2006/wordprocessingDrawing" xmlns:w10="urn:schemas-microsoft-com:office:word" xmlns:w="http://schemas.openxmlformats.org/wordprocessingml/2006/main" xmlns:w14="http://schemas.microsoft.com/office/word/2010/wordml" xmlns:w15="http://schemas.microsoft.com/office/word/2012/wordml" xmlns:w16cex="http://schemas.microsoft.com/office/word/2018/wordml/cex" xmlns:w16cid="http://schemas.microsoft.com/office/word/2016/wordml/cid" xmlns:w16="http://schemas.microsoft.com/office/word/2018/wordml" xmlns:w16du="http://schemas.microsoft.com/office/word/2023/wordml/word16du" xmlns:w16sdtdh="http://schemas.microsoft.com/office/word/2020/wordml/sdtdatahash" xmlns:w16sdtfl="http://schemas.microsoft.com/office/word/2024/wordml/sdtformatlock" xmlns:w16se="http://schemas.microsoft.com/office/word/2015/wordml/symex" xmlns:wpg="http://schemas.microsoft.com/office/word/2010/wordprocessingGroup" xmlns:wpi="http://schemas.microsoft.com/office/word/2010/wordprocessingInk" xmlns:wne="http://schemas.microsoft.com/office/word/2006/wordml" xmlns:wps="http://schemas.microsoft.com/office/word/2010/wordprocessingShape" mc:Ignorable="w14 w15 w16se w16cid w16 w16cex w16sdtdh w16sdtfl w16du wp14">
   <w:abstractNum w:abstractNumId="0" w15:restartNumberingAfterBreak="0">
     <w:nsid w:val="0E5455BF"/>
     <w:multiLevelType w:val="hybridMultilevel"/>
@@ -1105,7 +1149,7 @@
 </file>
 
 <file path=word/styles.xml><?xml version="1.0" encoding="utf-8"?>
-<w:styles xmlns:mc="http://schemas.openxmlformats.org/markup-compatibility/2006" xmlns:r="http://schemas.openxmlformats.org/officeDocument/2006/relationships" xmlns:w="http://schemas.openxmlformats.org/wordprocessingml/2006/main" xmlns:w14="http://schemas.microsoft.com/office/word/2010/wordml" xmlns:w15="http://schemas.microsoft.com/office/word/2012/wordml" xmlns:w16cex="http://schemas.microsoft.com/office/word/2018/wordml/cex" xmlns:w16cid="http://schemas.microsoft.com/office/word/2016/wordml/cid" xmlns:w16="http://schemas.microsoft.com/office/word/2018/wordml" xmlns:w16du="http://schemas.microsoft.com/office/word/2023/wordml/word16du" xmlns:w16sdtdh="http://schemas.microsoft.com/office/word/2020/wordml/sdtdatahash" xmlns:w16se="http://schemas.microsoft.com/office/word/2015/wordml/symex" mc:Ignorable="w14 w15 w16se w16cid w16 w16cex w16sdtdh w16du">
+<w:styles xmlns:mc="http://schemas.openxmlformats.org/markup-compatibility/2006" xmlns:r="http://schemas.openxmlformats.org/officeDocument/2006/relationships" xmlns:w="http://schemas.openxmlformats.org/wordprocessingml/2006/main" xmlns:w14="http://schemas.microsoft.com/office/word/2010/wordml" xmlns:w15="http://schemas.microsoft.com/office/word/2012/wordml" xmlns:w16cex="http://schemas.microsoft.com/office/word/2018/wordml/cex" xmlns:w16cid="http://schemas.microsoft.com/office/word/2016/wordml/cid" xmlns:w16="http://schemas.microsoft.com/office/word/2018/wordml" xmlns:w16du="http://schemas.microsoft.com/office/word/2023/wordml/word16du" xmlns:w16sdtdh="http://schemas.microsoft.com/office/word/2020/wordml/sdtdatahash" xmlns:w16sdtfl="http://schemas.microsoft.com/office/word/2024/wordml/sdtformatlock" xmlns:w16se="http://schemas.microsoft.com/office/word/2015/wordml/symex" mc:Ignorable="w14 w15 w16se w16cid w16 w16cex w16sdtdh w16sdtfl w16du">
   <w:docDefaults>
     <w:rPrDefault>
       <w:rPr>

</xml_diff>

<commit_message>
Updated Word document with new changes
</commit_message>
<xml_diff>
--- a/Resume.docx
+++ b/Resume.docx
@@ -60,31 +60,7 @@
           <w:sz w:val="24"/>
           <w:szCs w:val="24"/>
         </w:rPr>
-        <w:t xml:space="preserve">City, State ZIP: </w:t>
-      </w:r>
-      <w:proofErr w:type="spellStart"/>
-      <w:r>
-        <w:rPr>
-          <w:rStyle w:val="None"/>
-          <w:rFonts w:ascii="Times New Roman" w:hAnsi="Times New Roman"/>
-          <w:i/>
-          <w:iCs/>
-          <w:sz w:val="24"/>
-          <w:szCs w:val="24"/>
-        </w:rPr>
-        <w:t>Zefta</w:t>
-      </w:r>
-      <w:proofErr w:type="spellEnd"/>
-      <w:r>
-        <w:rPr>
-          <w:rStyle w:val="None"/>
-          <w:rFonts w:ascii="Times New Roman" w:hAnsi="Times New Roman"/>
-          <w:i/>
-          <w:iCs/>
-          <w:sz w:val="24"/>
-          <w:szCs w:val="24"/>
-        </w:rPr>
-        <w:t>, Gharbia 31611</w:t>
+        <w:t>City, State ZIP: Zefta, Gharbia 31611</w:t>
       </w:r>
     </w:p>
     <w:p>
@@ -412,27 +388,7 @@
           <w:i/>
           <w:iCs/>
         </w:rPr>
-        <w:t xml:space="preserve"> / </w:t>
-      </w:r>
-      <w:proofErr w:type="spellStart"/>
-      <w:r>
-        <w:rPr>
-          <w:rStyle w:val="None"/>
-          <w:rFonts w:ascii="Times New Roman" w:hAnsi="Times New Roman"/>
-          <w:i/>
-          <w:iCs/>
-        </w:rPr>
-        <w:t>Olspark</w:t>
-      </w:r>
-      <w:proofErr w:type="spellEnd"/>
-      <w:r>
-        <w:rPr>
-          <w:rStyle w:val="None"/>
-          <w:rFonts w:ascii="Times New Roman" w:hAnsi="Times New Roman"/>
-          <w:i/>
-          <w:iCs/>
-        </w:rPr>
-        <w:t xml:space="preserve"> Company, </w:t>
+        <w:t xml:space="preserve"> / Olspark Company, </w:t>
       </w:r>
       <w:r>
         <w:rPr>
@@ -615,7 +571,6 @@
         </w:rPr>
         <w:tab/>
       </w:r>
-      <w:proofErr w:type="spellStart"/>
       <w:r>
         <w:rPr>
           <w:rStyle w:val="None"/>
@@ -625,7 +580,6 @@
         </w:rPr>
         <w:t>DecoStyle</w:t>
       </w:r>
-      <w:proofErr w:type="spellEnd"/>
       <w:r>
         <w:rPr>
           <w:rStyle w:val="None"/>
@@ -666,29 +620,19 @@
     <w:p>
       <w:pPr>
         <w:pStyle w:val="BodyA"/>
-        <w:rPr>
-          <w:rStyle w:val="None"/>
-          <w:rFonts w:ascii="Times New Roman" w:hAnsi="Times New Roman" w:cstheme="minorBidi"/>
-          <w:b/>
-          <w:bCs/>
-          <w:spacing w:val="-1"/>
-          <w:lang w:bidi="ar-EG"/>
-        </w:rPr>
-      </w:pPr>
-      <w:r>
-        <w:rPr>
-          <w:lang w:bidi="ar-EG"/>
-        </w:rPr>
-        <w:tab/>
-      </w:r>
-      <w:r>
-        <w:rPr>
-          <w:rStyle w:val="None"/>
-          <w:rFonts w:ascii="Times New Roman" w:hAnsi="Times New Roman"/>
-          <w:i/>
-          <w:iCs/>
-        </w:rPr>
-        <w:t>Digital Idea</w:t>
+        <w:ind w:firstLine="720"/>
+        <w:rPr>
+          <w:lang w:bidi="ar-EG"/>
+        </w:rPr>
+      </w:pPr>
+      <w:r>
+        <w:rPr>
+          <w:rStyle w:val="None"/>
+          <w:rFonts w:ascii="Times New Roman" w:hAnsi="Times New Roman"/>
+          <w:i/>
+          <w:iCs/>
+        </w:rPr>
+        <w:t>jannat</w:t>
       </w:r>
       <w:r>
         <w:rPr>
@@ -711,13 +655,10 @@
             <w:spacing w:val="-1"/>
             <w:lang w:bidi="ar-EG"/>
           </w:rPr>
-          <w:t>https://github.com/Ma7moud-Elsheikh/Digital-Idea.git</w:t>
+          <w:t>https://jannat-alarabia.com/</w:t>
         </w:r>
       </w:hyperlink>
-    </w:p>
-    <w:p>
-      <w:pPr>
-        <w:pStyle w:val="BodyA"/>
+      <w:r>
         <w:rPr>
           <w:rStyle w:val="None"/>
           <w:rFonts w:ascii="Times New Roman" w:hAnsi="Times New Roman" w:cstheme="minorBidi"/>
@@ -726,15 +667,8 @@
           <w:spacing w:val="-1"/>
           <w:lang w:bidi="ar-EG"/>
         </w:rPr>
-      </w:pPr>
-    </w:p>
-    <w:p>
-      <w:pPr>
-        <w:pStyle w:val="BodyA"/>
-        <w:rPr>
-          <w:lang w:bidi="ar-EG"/>
-        </w:rPr>
-      </w:pPr>
+        <w:t xml:space="preserve">      (Olspark Tea</w:t>
+      </w:r>
       <w:r>
         <w:rPr>
           <w:rStyle w:val="None"/>
@@ -744,16 +678,34 @@
           <w:spacing w:val="-1"/>
           <w:lang w:bidi="ar-EG"/>
         </w:rPr>
-        <w:tab/>
-      </w:r>
-      <w:r>
-        <w:rPr>
-          <w:rStyle w:val="None"/>
-          <w:rFonts w:ascii="Times New Roman" w:hAnsi="Times New Roman"/>
-          <w:i/>
-          <w:iCs/>
-        </w:rPr>
-        <w:t>Lumia</w:t>
+        <w:t>m)</w:t>
+      </w:r>
+    </w:p>
+    <w:p>
+      <w:pPr>
+        <w:pStyle w:val="BodyA"/>
+        <w:ind w:firstLine="720"/>
+        <w:rPr>
+          <w:lang w:bidi="ar-EG"/>
+        </w:rPr>
+      </w:pPr>
+    </w:p>
+    <w:p>
+      <w:pPr>
+        <w:pStyle w:val="BodyA"/>
+        <w:ind w:firstLine="720"/>
+        <w:rPr>
+          <w:lang w:bidi="ar-EG"/>
+        </w:rPr>
+      </w:pPr>
+      <w:r>
+        <w:rPr>
+          <w:rStyle w:val="None"/>
+          <w:rFonts w:ascii="Times New Roman" w:hAnsi="Times New Roman"/>
+          <w:i/>
+          <w:iCs/>
+        </w:rPr>
+        <w:t>Sojud</w:t>
       </w:r>
       <w:r>
         <w:rPr>
@@ -766,6 +718,25 @@
         </w:rPr>
         <w:t xml:space="preserve">: </w:t>
       </w:r>
+      <w:hyperlink r:id="rId8" w:history="1">
+        <w:r>
+          <w:rPr>
+            <w:rStyle w:val="Hyperlink"/>
+            <w:rFonts w:ascii="Times New Roman" w:hAnsi="Times New Roman" w:cstheme="minorBidi"/>
+            <w:b/>
+            <w:bCs/>
+            <w:spacing w:val="-1"/>
+            <w:lang w:bidi="ar-EG"/>
+          </w:rPr>
+          <w:t>https://sujood-academy.com/</w:t>
+        </w:r>
+      </w:hyperlink>
+      <w:r>
+        <w:rPr>
+          <w:lang w:bidi="ar-EG"/>
+        </w:rPr>
+        <w:t xml:space="preserve">   </w:t>
+      </w:r>
       <w:r>
         <w:rPr>
           <w:rStyle w:val="None"/>
@@ -775,12 +746,215 @@
           <w:spacing w:val="-1"/>
           <w:lang w:bidi="ar-EG"/>
         </w:rPr>
-        <w:t>https://github.com/Ma7moud-Elsheikh/lumia.git</w:t>
+        <w:t xml:space="preserve">    (Olspark Tea</w:t>
+      </w:r>
+      <w:r>
+        <w:rPr>
+          <w:rStyle w:val="None"/>
+          <w:rFonts w:ascii="Times New Roman" w:hAnsi="Times New Roman" w:cstheme="minorBidi"/>
+          <w:b/>
+          <w:bCs/>
+          <w:spacing w:val="-1"/>
+          <w:lang w:bidi="ar-EG"/>
+        </w:rPr>
+        <w:t>m)</w:t>
+      </w:r>
+    </w:p>
+    <w:p>
+      <w:pPr>
+        <w:pStyle w:val="BodyA"/>
+        <w:ind w:firstLine="720"/>
+        <w:rPr>
+          <w:lang w:bidi="ar-EG"/>
+        </w:rPr>
+      </w:pPr>
+    </w:p>
+    <w:p>
+      <w:pPr>
+        <w:pStyle w:val="BodyA"/>
+        <w:ind w:firstLine="720"/>
+        <w:rPr>
+          <w:lang w:bidi="ar-EG"/>
+        </w:rPr>
+      </w:pPr>
+      <w:r>
+        <w:rPr>
+          <w:rStyle w:val="None"/>
+          <w:rFonts w:ascii="Times New Roman" w:hAnsi="Times New Roman"/>
+          <w:i/>
+          <w:iCs/>
+        </w:rPr>
+        <w:t>ID_KSA</w:t>
+      </w:r>
+      <w:r>
+        <w:rPr>
+          <w:rStyle w:val="None"/>
+          <w:rFonts w:ascii="Times New Roman" w:hAnsi="Times New Roman" w:cstheme="minorBidi"/>
+          <w:b/>
+          <w:bCs/>
+          <w:spacing w:val="-1"/>
+          <w:lang w:bidi="ar-EG"/>
+        </w:rPr>
+        <w:t>: https://www.id-ksa.net/</w:t>
+      </w:r>
+      <w:r>
+        <w:rPr>
+          <w:lang w:bidi="ar-EG"/>
+        </w:rPr>
+        <w:t xml:space="preserve">   </w:t>
+      </w:r>
+      <w:r>
+        <w:rPr>
+          <w:rStyle w:val="None"/>
+          <w:rFonts w:ascii="Times New Roman" w:hAnsi="Times New Roman" w:cstheme="minorBidi"/>
+          <w:b/>
+          <w:bCs/>
+          <w:spacing w:val="-1"/>
+          <w:lang w:bidi="ar-EG"/>
+        </w:rPr>
+        <w:t xml:space="preserve">    (Olspark Tea</w:t>
+      </w:r>
+      <w:r>
+        <w:rPr>
+          <w:rStyle w:val="None"/>
+          <w:rFonts w:ascii="Times New Roman" w:hAnsi="Times New Roman" w:cstheme="minorBidi"/>
+          <w:b/>
+          <w:bCs/>
+          <w:spacing w:val="-1"/>
+          <w:lang w:bidi="ar-EG"/>
+        </w:rPr>
+        <w:t>m)</w:t>
+      </w:r>
+    </w:p>
+    <w:p>
+      <w:pPr>
+        <w:pStyle w:val="BodyA"/>
+        <w:ind w:firstLine="720"/>
+        <w:rPr>
+          <w:lang w:bidi="ar-EG"/>
+        </w:rPr>
+      </w:pPr>
+    </w:p>
+    <w:p>
+      <w:pPr>
+        <w:pStyle w:val="BodyA"/>
+        <w:ind w:firstLine="720"/>
+        <w:rPr>
+          <w:lang w:bidi="ar-EG"/>
+        </w:rPr>
+      </w:pPr>
+      <w:r>
+        <w:rPr>
+          <w:rStyle w:val="None"/>
+          <w:rFonts w:ascii="Times New Roman" w:hAnsi="Times New Roman"/>
+          <w:i/>
+          <w:iCs/>
+        </w:rPr>
+        <w:t>Quran-maknun</w:t>
+      </w:r>
+      <w:r>
+        <w:rPr>
+          <w:rStyle w:val="None"/>
+          <w:rFonts w:ascii="Times New Roman" w:hAnsi="Times New Roman" w:cstheme="minorBidi"/>
+          <w:b/>
+          <w:bCs/>
+          <w:spacing w:val="-1"/>
+          <w:lang w:bidi="ar-EG"/>
+        </w:rPr>
+        <w:t xml:space="preserve">: </w:t>
+      </w:r>
+      <w:r>
+        <w:rPr>
+          <w:rStyle w:val="None"/>
+          <w:rFonts w:ascii="Times New Roman" w:hAnsi="Times New Roman" w:cstheme="minorBidi"/>
+          <w:b/>
+          <w:bCs/>
+          <w:spacing w:val="-1"/>
+          <w:lang w:bidi="ar-EG"/>
+        </w:rPr>
+        <w:t>https://www.quran-maknun.com/</w:t>
+      </w:r>
+      <w:r>
+        <w:rPr>
+          <w:lang w:bidi="ar-EG"/>
+        </w:rPr>
+        <w:t xml:space="preserve">   </w:t>
+      </w:r>
+      <w:r>
+        <w:rPr>
+          <w:rStyle w:val="None"/>
+          <w:rFonts w:ascii="Times New Roman" w:hAnsi="Times New Roman" w:cstheme="minorBidi"/>
+          <w:b/>
+          <w:bCs/>
+          <w:spacing w:val="-1"/>
+          <w:lang w:bidi="ar-EG"/>
+        </w:rPr>
+        <w:t xml:space="preserve">    (Olspark Tea</w:t>
+      </w:r>
+      <w:r>
+        <w:rPr>
+          <w:rStyle w:val="None"/>
+          <w:rFonts w:ascii="Times New Roman" w:hAnsi="Times New Roman" w:cstheme="minorBidi"/>
+          <w:b/>
+          <w:bCs/>
+          <w:spacing w:val="-1"/>
+          <w:lang w:bidi="ar-EG"/>
+        </w:rPr>
+        <w:t>m)</w:t>
+      </w:r>
+    </w:p>
+    <w:p>
+      <w:pPr>
+        <w:pStyle w:val="BodyA"/>
+        <w:ind w:firstLine="720"/>
+        <w:rPr>
+          <w:lang w:bidi="ar-EG"/>
+        </w:rPr>
+      </w:pPr>
+    </w:p>
+    <w:p>
+      <w:pPr>
+        <w:pStyle w:val="BodyA"/>
+        <w:ind w:firstLine="720"/>
+        <w:rPr>
+          <w:lang w:bidi="ar-EG"/>
+        </w:rPr>
+      </w:pPr>
+      <w:r>
+        <w:rPr>
+          <w:rStyle w:val="None"/>
+          <w:rFonts w:ascii="Times New Roman" w:hAnsi="Times New Roman"/>
+          <w:i/>
+          <w:iCs/>
+        </w:rPr>
+        <w:t>Indobi</w:t>
+      </w:r>
+      <w:r>
+        <w:rPr>
+          <w:rStyle w:val="None"/>
+          <w:rFonts w:ascii="Times New Roman" w:hAnsi="Times New Roman" w:cstheme="minorBidi"/>
+          <w:b/>
+          <w:bCs/>
+          <w:spacing w:val="-1"/>
+          <w:lang w:bidi="ar-EG"/>
+        </w:rPr>
+        <w:t xml:space="preserve">: </w:t>
+      </w:r>
+      <w:r>
+        <w:rPr>
+          <w:rStyle w:val="None"/>
+          <w:rFonts w:ascii="Times New Roman" w:hAnsi="Times New Roman" w:cstheme="minorBidi"/>
+          <w:b/>
+          <w:bCs/>
+          <w:spacing w:val="-1"/>
+          <w:lang w:bidi="ar-EG"/>
+        </w:rPr>
+        <w:t>https://github.com/Ma7moud-Elsheikh/Indobi.git</w:t>
       </w:r>
     </w:p>
     <w:sectPr>
-      <w:headerReference w:type="default" r:id="rId8"/>
-      <w:footerReference w:type="default" r:id="rId9"/>
+      <w:headerReference w:type="default" r:id="rId9"/>
+      <w:footerReference w:type="default" r:id="rId10"/>
       <w:pgSz w:w="12240" w:h="15840"/>
       <w:pgMar w:top="1296" w:right="1440" w:bottom="1296" w:left="1440" w:header="0" w:footer="720" w:gutter="0"/>
       <w:pgNumType w:start="1"/>

</xml_diff>